<commit_message>
Update Sequence Diagram + Add Manage Homepage Sequence
</commit_message>
<xml_diff>
--- a/4.SUBMIT_PLACE/4.5 MINH_DOAN/DESIGN/BSS_SequenceDiagram_V1.0.docx
+++ b/4.SUBMIT_PLACE/4.5 MINH_DOAN/DESIGN/BSS_SequenceDiagram_V1.0.docx
@@ -5698,23 +5698,7 @@
                 <w:rFonts w:cs="Times New Roman"/>
                 <w:noProof/>
               </w:rPr>
-              <w:t>Show/Hid</w:t>
-            </w:r>
-            <w:r>
-              <w:rPr>
-                <w:rStyle w:val="Hyperlink"/>
-                <w:rFonts w:cs="Times New Roman"/>
-                <w:noProof/>
-              </w:rPr>
-              <w:t>e</w:t>
-            </w:r>
-            <w:r>
-              <w:rPr>
-                <w:rStyle w:val="Hyperlink"/>
-                <w:rFonts w:cs="Times New Roman"/>
-                <w:noProof/>
-              </w:rPr>
-              <w:t xml:space="preserve"> Banners</w:t>
+              <w:t>Show/Hide Banners</w:t>
             </w:r>
             <w:r>
               <w:rPr>
@@ -20726,8 +20710,6 @@
         </w:rPr>
       </w:pPr>
       <w:bookmarkStart w:id="64" w:name="_Toc474833598"/>
-      <w:bookmarkStart w:id="65" w:name="_GoBack"/>
-      <w:bookmarkEnd w:id="65"/>
       <w:r>
         <w:rPr>
           <w:rFonts w:ascii="Times New Roman" w:hAnsi="Times New Roman" w:cs="Times New Roman"/>
@@ -20738,6 +20720,244 @@
         <w:t>Show/Hide Banners</w:t>
       </w:r>
       <w:bookmarkEnd w:id="64"/>
+    </w:p>
+    <w:p>
+      <w:pPr>
+        <w:keepNext/>
+      </w:pPr>
+      <w:r>
+        <w:rPr>
+          <w:noProof/>
+          <w:lang w:eastAsia="en-US"/>
+        </w:rPr>
+        <w:drawing>
+          <wp:inline distT="0" distB="0" distL="0" distR="0" wp14:anchorId="35A94C69" wp14:editId="3AE52459">
+            <wp:extent cx="6343650" cy="3648075"/>
+            <wp:effectExtent l="0" t="0" r="0" b="0"/>
+            <wp:docPr id="100" name="Picture 100"/>
+            <wp:cNvGraphicFramePr>
+              <a:graphicFrameLocks xmlns:a="http://schemas.openxmlformats.org/drawingml/2006/main" noChangeAspect="1"/>
+            </wp:cNvGraphicFramePr>
+            <a:graphic xmlns:a="http://schemas.openxmlformats.org/drawingml/2006/main">
+              <a:graphicData uri="http://schemas.openxmlformats.org/drawingml/2006/picture">
+                <pic:pic xmlns:pic="http://schemas.openxmlformats.org/drawingml/2006/picture">
+                  <pic:nvPicPr>
+                    <pic:cNvPr id="0" name="Picture 1"/>
+                    <pic:cNvPicPr>
+                      <a:picLocks noChangeAspect="1" noChangeArrowheads="1"/>
+                    </pic:cNvPicPr>
+                  </pic:nvPicPr>
+                  <pic:blipFill>
+                    <a:blip r:embed="rId115">
+                      <a:extLst>
+                        <a:ext uri="{28A0092B-C50C-407E-A947-70E740481C1C}">
+                          <a14:useLocalDpi xmlns:a14="http://schemas.microsoft.com/office/drawing/2010/main" val="0"/>
+                        </a:ext>
+                      </a:extLst>
+                    </a:blip>
+                    <a:srcRect/>
+                    <a:stretch>
+                      <a:fillRect/>
+                    </a:stretch>
+                  </pic:blipFill>
+                  <pic:spPr bwMode="auto">
+                    <a:xfrm>
+                      <a:off x="0" y="0"/>
+                      <a:ext cx="6354186" cy="3654134"/>
+                    </a:xfrm>
+                    <a:prstGeom prst="rect">
+                      <a:avLst/>
+                    </a:prstGeom>
+                    <a:noFill/>
+                    <a:ln>
+                      <a:noFill/>
+                    </a:ln>
+                  </pic:spPr>
+                </pic:pic>
+              </a:graphicData>
+            </a:graphic>
+          </wp:inline>
+        </w:drawing>
+      </w:r>
+    </w:p>
+    <w:p>
+      <w:pPr>
+        <w:pStyle w:val="Caption"/>
+        <w:jc w:val="center"/>
+        <w:rPr>
+          <w:b/>
+          <w:color w:val="auto"/>
+        </w:rPr>
+      </w:pPr>
+      <w:r>
+        <w:rPr>
+          <w:color w:val="auto"/>
+        </w:rPr>
+        <w:t xml:space="preserve">Figure </w:t>
+      </w:r>
+      <w:r>
+        <w:rPr>
+          <w:color w:val="auto"/>
+        </w:rPr>
+        <w:fldChar w:fldCharType="begin"/>
+      </w:r>
+      <w:r>
+        <w:rPr>
+          <w:color w:val="auto"/>
+        </w:rPr>
+        <w:instrText xml:space="preserve"> SEQ Figure \* ARABIC </w:instrText>
+      </w:r>
+      <w:r>
+        <w:rPr>
+          <w:color w:val="auto"/>
+        </w:rPr>
+        <w:fldChar w:fldCharType="separate"/>
+      </w:r>
+      <w:r>
+        <w:rPr>
+          <w:noProof/>
+          <w:color w:val="auto"/>
+        </w:rPr>
+        <w:t>105</w:t>
+      </w:r>
+      <w:r>
+        <w:rPr>
+          <w:color w:val="auto"/>
+        </w:rPr>
+        <w:fldChar w:fldCharType="end"/>
+      </w:r>
+      <w:r>
+        <w:rPr>
+          <w:color w:val="auto"/>
+        </w:rPr>
+        <w:t xml:space="preserve">: Show/Hide Banners </w:t>
+      </w:r>
+      <w:r>
+        <w:rPr>
+          <w:b/>
+          <w:color w:val="auto"/>
+        </w:rPr>
+        <w:t>Basic Flow</w:t>
+      </w:r>
+    </w:p>
+    <w:p>
+      <w:pPr>
+        <w:keepNext/>
+      </w:pPr>
+      <w:r>
+        <w:rPr>
+          <w:noProof/>
+          <w:lang w:eastAsia="en-US"/>
+        </w:rPr>
+        <w:lastRenderedPageBreak/>
+        <w:drawing>
+          <wp:inline distT="0" distB="0" distL="0" distR="0" wp14:anchorId="3CD903BC" wp14:editId="6C712381">
+            <wp:extent cx="6238875" cy="3829050"/>
+            <wp:effectExtent l="0" t="0" r="0" b="0"/>
+            <wp:docPr id="104" name="Picture 104"/>
+            <wp:cNvGraphicFramePr>
+              <a:graphicFrameLocks xmlns:a="http://schemas.openxmlformats.org/drawingml/2006/main" noChangeAspect="1"/>
+            </wp:cNvGraphicFramePr>
+            <a:graphic xmlns:a="http://schemas.openxmlformats.org/drawingml/2006/main">
+              <a:graphicData uri="http://schemas.openxmlformats.org/drawingml/2006/picture">
+                <pic:pic xmlns:pic="http://schemas.openxmlformats.org/drawingml/2006/picture">
+                  <pic:nvPicPr>
+                    <pic:cNvPr id="0" name="Picture 2"/>
+                    <pic:cNvPicPr>
+                      <a:picLocks noChangeAspect="1" noChangeArrowheads="1"/>
+                    </pic:cNvPicPr>
+                  </pic:nvPicPr>
+                  <pic:blipFill>
+                    <a:blip r:embed="rId116">
+                      <a:extLst>
+                        <a:ext uri="{28A0092B-C50C-407E-A947-70E740481C1C}">
+                          <a14:useLocalDpi xmlns:a14="http://schemas.microsoft.com/office/drawing/2010/main" val="0"/>
+                        </a:ext>
+                      </a:extLst>
+                    </a:blip>
+                    <a:srcRect/>
+                    <a:stretch>
+                      <a:fillRect/>
+                    </a:stretch>
+                  </pic:blipFill>
+                  <pic:spPr bwMode="auto">
+                    <a:xfrm>
+                      <a:off x="0" y="0"/>
+                      <a:ext cx="6250075" cy="3835924"/>
+                    </a:xfrm>
+                    <a:prstGeom prst="rect">
+                      <a:avLst/>
+                    </a:prstGeom>
+                    <a:noFill/>
+                    <a:ln>
+                      <a:noFill/>
+                    </a:ln>
+                  </pic:spPr>
+                </pic:pic>
+              </a:graphicData>
+            </a:graphic>
+          </wp:inline>
+        </w:drawing>
+      </w:r>
+    </w:p>
+    <w:p>
+      <w:pPr>
+        <w:pStyle w:val="Caption"/>
+        <w:jc w:val="center"/>
+        <w:rPr>
+          <w:color w:val="auto"/>
+        </w:rPr>
+      </w:pPr>
+      <w:r>
+        <w:rPr>
+          <w:color w:val="auto"/>
+        </w:rPr>
+        <w:t xml:space="preserve">Figure </w:t>
+      </w:r>
+      <w:r>
+        <w:rPr>
+          <w:color w:val="auto"/>
+        </w:rPr>
+        <w:fldChar w:fldCharType="begin"/>
+      </w:r>
+      <w:r>
+        <w:rPr>
+          <w:color w:val="auto"/>
+        </w:rPr>
+        <w:instrText xml:space="preserve"> SEQ Figure \* ARABIC </w:instrText>
+      </w:r>
+      <w:r>
+        <w:rPr>
+          <w:color w:val="auto"/>
+        </w:rPr>
+        <w:fldChar w:fldCharType="separate"/>
+      </w:r>
+      <w:r>
+        <w:rPr>
+          <w:noProof/>
+          <w:color w:val="auto"/>
+        </w:rPr>
+        <w:t>106</w:t>
+      </w:r>
+      <w:r>
+        <w:rPr>
+          <w:color w:val="auto"/>
+        </w:rPr>
+        <w:fldChar w:fldCharType="end"/>
+      </w:r>
+      <w:r>
+        <w:rPr>
+          <w:color w:val="auto"/>
+        </w:rPr>
+        <w:t xml:space="preserve">: Show/Hide Banners </w:t>
+      </w:r>
+      <w:r>
+        <w:rPr>
+          <w:b/>
+          <w:color w:val="auto"/>
+        </w:rPr>
+        <w:t>Exception Flow</w:t>
+      </w:r>
     </w:p>
     <w:p>
       <w:pPr>
@@ -20753,16 +20973,17 @@
           <w:sz w:val="32"/>
         </w:rPr>
       </w:pPr>
-      <w:bookmarkStart w:id="66" w:name="_Toc474833599"/>
+      <w:bookmarkStart w:id="65" w:name="_Toc474833599"/>
       <w:r>
         <w:rPr>
           <w:rFonts w:ascii="Times New Roman" w:hAnsi="Times New Roman" w:cs="Times New Roman"/>
           <w:color w:val="FF3333"/>
           <w:sz w:val="32"/>
         </w:rPr>
+        <w:lastRenderedPageBreak/>
         <w:t>Edit Banners</w:t>
       </w:r>
-      <w:bookmarkEnd w:id="66"/>
+      <w:bookmarkEnd w:id="65"/>
     </w:p>
     <w:p>
       <w:pPr>
@@ -20791,7 +21012,7 @@
                     </pic:cNvPicPr>
                   </pic:nvPicPr>
                   <pic:blipFill>
-                    <a:blip r:embed="rId115">
+                    <a:blip r:embed="rId117">
                       <a:extLst>
                         <a:ext uri="{28A0092B-C50C-407E-A947-70E740481C1C}">
                           <a14:useLocalDpi xmlns:a14="http://schemas.microsoft.com/office/drawing/2010/main" val="0"/>
@@ -20861,7 +21082,7 @@
           <w:noProof/>
           <w:color w:val="auto"/>
         </w:rPr>
-        <w:t>105</w:t>
+        <w:t>107</w:t>
       </w:r>
       <w:r>
         <w:rPr>
@@ -20911,7 +21132,7 @@
                     </pic:cNvPicPr>
                   </pic:nvPicPr>
                   <pic:blipFill>
-                    <a:blip r:embed="rId116">
+                    <a:blip r:embed="rId118">
                       <a:extLst>
                         <a:ext uri="{28A0092B-C50C-407E-A947-70E740481C1C}">
                           <a14:useLocalDpi xmlns:a14="http://schemas.microsoft.com/office/drawing/2010/main" val="0"/>
@@ -20981,7 +21202,7 @@
           <w:noProof/>
           <w:color w:val="auto"/>
         </w:rPr>
-        <w:t>106</w:t>
+        <w:t>108</w:t>
       </w:r>
       <w:r>
         <w:rPr>
@@ -21031,7 +21252,7 @@
                     </pic:cNvPicPr>
                   </pic:nvPicPr>
                   <pic:blipFill>
-                    <a:blip r:embed="rId117">
+                    <a:blip r:embed="rId119">
                       <a:extLst>
                         <a:ext uri="{28A0092B-C50C-407E-A947-70E740481C1C}">
                           <a14:useLocalDpi xmlns:a14="http://schemas.microsoft.com/office/drawing/2010/main" val="0"/>
@@ -21101,7 +21322,7 @@
           <w:noProof/>
           <w:color w:val="auto"/>
         </w:rPr>
-        <w:t>107</w:t>
+        <w:t>109</w:t>
       </w:r>
       <w:r>
         <w:rPr>
@@ -21151,7 +21372,7 @@
                     </pic:cNvPicPr>
                   </pic:nvPicPr>
                   <pic:blipFill>
-                    <a:blip r:embed="rId118">
+                    <a:blip r:embed="rId120">
                       <a:extLst>
                         <a:ext uri="{28A0092B-C50C-407E-A947-70E740481C1C}">
                           <a14:useLocalDpi xmlns:a14="http://schemas.microsoft.com/office/drawing/2010/main" val="0"/>
@@ -21220,7 +21441,7 @@
           <w:noProof/>
           <w:color w:val="auto"/>
         </w:rPr>
-        <w:t>108</w:t>
+        <w:t>110</w:t>
       </w:r>
       <w:r>
         <w:rPr>
@@ -21257,7 +21478,7 @@
           <w:sz w:val="32"/>
         </w:rPr>
       </w:pPr>
-      <w:bookmarkStart w:id="67" w:name="_Toc474833600"/>
+      <w:bookmarkStart w:id="66" w:name="_Toc474833600"/>
       <w:r>
         <w:rPr>
           <w:rFonts w:ascii="Times New Roman" w:hAnsi="Times New Roman" w:cs="Times New Roman"/>
@@ -21275,7 +21496,7 @@
         </w:rPr>
         <w:t>Banners</w:t>
       </w:r>
-      <w:bookmarkEnd w:id="67"/>
+      <w:bookmarkEnd w:id="66"/>
     </w:p>
     <w:p>
       <w:pPr>
@@ -21304,7 +21525,7 @@
                     </pic:cNvPicPr>
                   </pic:nvPicPr>
                   <pic:blipFill>
-                    <a:blip r:embed="rId119">
+                    <a:blip r:embed="rId121">
                       <a:extLst>
                         <a:ext uri="{28A0092B-C50C-407E-A947-70E740481C1C}">
                           <a14:useLocalDpi xmlns:a14="http://schemas.microsoft.com/office/drawing/2010/main" val="0"/>
@@ -21374,7 +21595,7 @@
           <w:noProof/>
           <w:color w:val="auto"/>
         </w:rPr>
-        <w:t>109</w:t>
+        <w:t>111</w:t>
       </w:r>
       <w:r>
         <w:rPr>
@@ -21426,7 +21647,7 @@
                     </pic:cNvPicPr>
                   </pic:nvPicPr>
                   <pic:blipFill>
-                    <a:blip r:embed="rId120">
+                    <a:blip r:embed="rId122">
                       <a:extLst>
                         <a:ext uri="{28A0092B-C50C-407E-A947-70E740481C1C}">
                           <a14:useLocalDpi xmlns:a14="http://schemas.microsoft.com/office/drawing/2010/main" val="0"/>
@@ -21495,7 +21716,7 @@
           <w:noProof/>
           <w:color w:val="auto"/>
         </w:rPr>
-        <w:t>110</w:t>
+        <w:t>112</w:t>
       </w:r>
       <w:r>
         <w:rPr>
@@ -21531,16 +21752,383 @@
           <w:sz w:val="32"/>
         </w:rPr>
       </w:pPr>
-      <w:bookmarkStart w:id="68" w:name="_Toc474833601"/>
+      <w:bookmarkStart w:id="67" w:name="_Toc474833601"/>
       <w:r>
         <w:rPr>
           <w:rFonts w:ascii="Times New Roman" w:hAnsi="Times New Roman" w:cs="Times New Roman"/>
           <w:color w:val="FF3333"/>
           <w:sz w:val="32"/>
         </w:rPr>
+        <w:lastRenderedPageBreak/>
         <w:t>Arrange Images</w:t>
       </w:r>
-      <w:bookmarkEnd w:id="68"/>
+      <w:bookmarkEnd w:id="67"/>
+    </w:p>
+    <w:p>
+      <w:pPr>
+        <w:keepNext/>
+      </w:pPr>
+      <w:r>
+        <w:rPr>
+          <w:noProof/>
+          <w:lang w:eastAsia="en-US"/>
+        </w:rPr>
+        <w:drawing>
+          <wp:inline distT="0" distB="0" distL="0" distR="0" wp14:anchorId="73BC4BF4" wp14:editId="19BACAD3">
+            <wp:extent cx="6505575" cy="5829300"/>
+            <wp:effectExtent l="0" t="0" r="0" b="0"/>
+            <wp:docPr id="116" name="Picture 116"/>
+            <wp:cNvGraphicFramePr>
+              <a:graphicFrameLocks xmlns:a="http://schemas.openxmlformats.org/drawingml/2006/main" noChangeAspect="1"/>
+            </wp:cNvGraphicFramePr>
+            <a:graphic xmlns:a="http://schemas.openxmlformats.org/drawingml/2006/main">
+              <a:graphicData uri="http://schemas.openxmlformats.org/drawingml/2006/picture">
+                <pic:pic xmlns:pic="http://schemas.openxmlformats.org/drawingml/2006/picture">
+                  <pic:nvPicPr>
+                    <pic:cNvPr id="0" name="Picture 3"/>
+                    <pic:cNvPicPr>
+                      <a:picLocks noChangeAspect="1" noChangeArrowheads="1"/>
+                    </pic:cNvPicPr>
+                  </pic:nvPicPr>
+                  <pic:blipFill>
+                    <a:blip r:embed="rId123">
+                      <a:extLst>
+                        <a:ext uri="{28A0092B-C50C-407E-A947-70E740481C1C}">
+                          <a14:useLocalDpi xmlns:a14="http://schemas.microsoft.com/office/drawing/2010/main" val="0"/>
+                        </a:ext>
+                      </a:extLst>
+                    </a:blip>
+                    <a:srcRect/>
+                    <a:stretch>
+                      <a:fillRect/>
+                    </a:stretch>
+                  </pic:blipFill>
+                  <pic:spPr bwMode="auto">
+                    <a:xfrm>
+                      <a:off x="0" y="0"/>
+                      <a:ext cx="6505575" cy="5829300"/>
+                    </a:xfrm>
+                    <a:prstGeom prst="rect">
+                      <a:avLst/>
+                    </a:prstGeom>
+                    <a:noFill/>
+                    <a:ln>
+                      <a:noFill/>
+                    </a:ln>
+                  </pic:spPr>
+                </pic:pic>
+              </a:graphicData>
+            </a:graphic>
+          </wp:inline>
+        </w:drawing>
+      </w:r>
+    </w:p>
+    <w:p>
+      <w:pPr>
+        <w:pStyle w:val="Caption"/>
+        <w:jc w:val="center"/>
+        <w:rPr>
+          <w:b/>
+          <w:color w:val="auto"/>
+        </w:rPr>
+      </w:pPr>
+      <w:r>
+        <w:rPr>
+          <w:color w:val="auto"/>
+        </w:rPr>
+        <w:t xml:space="preserve">Figure </w:t>
+      </w:r>
+      <w:r>
+        <w:rPr>
+          <w:color w:val="auto"/>
+        </w:rPr>
+        <w:fldChar w:fldCharType="begin"/>
+      </w:r>
+      <w:r>
+        <w:rPr>
+          <w:color w:val="auto"/>
+        </w:rPr>
+        <w:instrText xml:space="preserve"> SEQ Figure \* ARABIC </w:instrText>
+      </w:r>
+      <w:r>
+        <w:rPr>
+          <w:color w:val="auto"/>
+        </w:rPr>
+        <w:fldChar w:fldCharType="separate"/>
+      </w:r>
+      <w:r>
+        <w:rPr>
+          <w:noProof/>
+          <w:color w:val="auto"/>
+        </w:rPr>
+        <w:t>113</w:t>
+      </w:r>
+      <w:r>
+        <w:rPr>
+          <w:color w:val="auto"/>
+        </w:rPr>
+        <w:fldChar w:fldCharType="end"/>
+      </w:r>
+      <w:r>
+        <w:rPr>
+          <w:color w:val="auto"/>
+        </w:rPr>
+        <w:t xml:space="preserve">: Arrange Images </w:t>
+      </w:r>
+      <w:r>
+        <w:rPr>
+          <w:b/>
+          <w:color w:val="auto"/>
+        </w:rPr>
+        <w:t>Basic Flow</w:t>
+      </w:r>
+    </w:p>
+    <w:p/>
+    <w:p>
+      <w:pPr>
+        <w:keepNext/>
+      </w:pPr>
+      <w:r>
+        <w:rPr>
+          <w:noProof/>
+          <w:lang w:eastAsia="en-US"/>
+        </w:rPr>
+        <w:lastRenderedPageBreak/>
+        <w:drawing>
+          <wp:inline distT="0" distB="0" distL="0" distR="0" wp14:anchorId="722136AA" wp14:editId="7F3B0A18">
+            <wp:extent cx="6467475" cy="3952875"/>
+            <wp:effectExtent l="0" t="0" r="0" b="0"/>
+            <wp:docPr id="117" name="Picture 117"/>
+            <wp:cNvGraphicFramePr>
+              <a:graphicFrameLocks xmlns:a="http://schemas.openxmlformats.org/drawingml/2006/main" noChangeAspect="1"/>
+            </wp:cNvGraphicFramePr>
+            <a:graphic xmlns:a="http://schemas.openxmlformats.org/drawingml/2006/main">
+              <a:graphicData uri="http://schemas.openxmlformats.org/drawingml/2006/picture">
+                <pic:pic xmlns:pic="http://schemas.openxmlformats.org/drawingml/2006/picture">
+                  <pic:nvPicPr>
+                    <pic:cNvPr id="0" name="Picture 4"/>
+                    <pic:cNvPicPr>
+                      <a:picLocks noChangeAspect="1" noChangeArrowheads="1"/>
+                    </pic:cNvPicPr>
+                  </pic:nvPicPr>
+                  <pic:blipFill>
+                    <a:blip r:embed="rId124">
+                      <a:extLst>
+                        <a:ext uri="{28A0092B-C50C-407E-A947-70E740481C1C}">
+                          <a14:useLocalDpi xmlns:a14="http://schemas.microsoft.com/office/drawing/2010/main" val="0"/>
+                        </a:ext>
+                      </a:extLst>
+                    </a:blip>
+                    <a:srcRect/>
+                    <a:stretch>
+                      <a:fillRect/>
+                    </a:stretch>
+                  </pic:blipFill>
+                  <pic:spPr bwMode="auto">
+                    <a:xfrm>
+                      <a:off x="0" y="0"/>
+                      <a:ext cx="6471462" cy="3955312"/>
+                    </a:xfrm>
+                    <a:prstGeom prst="rect">
+                      <a:avLst/>
+                    </a:prstGeom>
+                    <a:noFill/>
+                    <a:ln>
+                      <a:noFill/>
+                    </a:ln>
+                  </pic:spPr>
+                </pic:pic>
+              </a:graphicData>
+            </a:graphic>
+          </wp:inline>
+        </w:drawing>
+      </w:r>
+    </w:p>
+    <w:p>
+      <w:pPr>
+        <w:pStyle w:val="Caption"/>
+        <w:jc w:val="center"/>
+        <w:rPr>
+          <w:b/>
+          <w:color w:val="auto"/>
+        </w:rPr>
+      </w:pPr>
+      <w:r>
+        <w:rPr>
+          <w:color w:val="auto"/>
+        </w:rPr>
+        <w:t xml:space="preserve">Figure </w:t>
+      </w:r>
+      <w:r>
+        <w:rPr>
+          <w:color w:val="auto"/>
+        </w:rPr>
+        <w:fldChar w:fldCharType="begin"/>
+      </w:r>
+      <w:r>
+        <w:rPr>
+          <w:color w:val="auto"/>
+        </w:rPr>
+        <w:instrText xml:space="preserve"> SEQ Figure \* ARABIC </w:instrText>
+      </w:r>
+      <w:r>
+        <w:rPr>
+          <w:color w:val="auto"/>
+        </w:rPr>
+        <w:fldChar w:fldCharType="separate"/>
+      </w:r>
+      <w:r>
+        <w:rPr>
+          <w:noProof/>
+          <w:color w:val="auto"/>
+        </w:rPr>
+        <w:t>114</w:t>
+      </w:r>
+      <w:r>
+        <w:rPr>
+          <w:color w:val="auto"/>
+        </w:rPr>
+        <w:fldChar w:fldCharType="end"/>
+      </w:r>
+      <w:r>
+        <w:rPr>
+          <w:color w:val="auto"/>
+        </w:rPr>
+        <w:t xml:space="preserve">: Arrange Images </w:t>
+      </w:r>
+      <w:r>
+        <w:rPr>
+          <w:b/>
+          <w:color w:val="auto"/>
+        </w:rPr>
+        <w:t>Exception Flow</w:t>
+      </w:r>
+      <w:r>
+        <w:rPr>
+          <w:b/>
+          <w:color w:val="auto"/>
+        </w:rPr>
+        <w:t xml:space="preserve"> 1</w:t>
+      </w:r>
+    </w:p>
+    <w:p>
+      <w:pPr>
+        <w:keepNext/>
+      </w:pPr>
+      <w:r>
+        <w:rPr>
+          <w:noProof/>
+          <w:lang w:eastAsia="en-US"/>
+        </w:rPr>
+        <w:lastRenderedPageBreak/>
+        <w:drawing>
+          <wp:inline distT="0" distB="0" distL="0" distR="0" wp14:anchorId="5552FF70" wp14:editId="6C1E50EA">
+            <wp:extent cx="6572250" cy="4943475"/>
+            <wp:effectExtent l="0" t="0" r="0" b="0"/>
+            <wp:docPr id="118" name="Picture 118"/>
+            <wp:cNvGraphicFramePr>
+              <a:graphicFrameLocks xmlns:a="http://schemas.openxmlformats.org/drawingml/2006/main" noChangeAspect="1"/>
+            </wp:cNvGraphicFramePr>
+            <a:graphic xmlns:a="http://schemas.openxmlformats.org/drawingml/2006/main">
+              <a:graphicData uri="http://schemas.openxmlformats.org/drawingml/2006/picture">
+                <pic:pic xmlns:pic="http://schemas.openxmlformats.org/drawingml/2006/picture">
+                  <pic:nvPicPr>
+                    <pic:cNvPr id="0" name="Picture 5"/>
+                    <pic:cNvPicPr>
+                      <a:picLocks noChangeAspect="1" noChangeArrowheads="1"/>
+                    </pic:cNvPicPr>
+                  </pic:nvPicPr>
+                  <pic:blipFill>
+                    <a:blip r:embed="rId125">
+                      <a:extLst>
+                        <a:ext uri="{28A0092B-C50C-407E-A947-70E740481C1C}">
+                          <a14:useLocalDpi xmlns:a14="http://schemas.microsoft.com/office/drawing/2010/main" val="0"/>
+                        </a:ext>
+                      </a:extLst>
+                    </a:blip>
+                    <a:srcRect/>
+                    <a:stretch>
+                      <a:fillRect/>
+                    </a:stretch>
+                  </pic:blipFill>
+                  <pic:spPr bwMode="auto">
+                    <a:xfrm>
+                      <a:off x="0" y="0"/>
+                      <a:ext cx="6572250" cy="4943475"/>
+                    </a:xfrm>
+                    <a:prstGeom prst="rect">
+                      <a:avLst/>
+                    </a:prstGeom>
+                    <a:noFill/>
+                    <a:ln>
+                      <a:noFill/>
+                    </a:ln>
+                  </pic:spPr>
+                </pic:pic>
+              </a:graphicData>
+            </a:graphic>
+          </wp:inline>
+        </w:drawing>
+      </w:r>
+    </w:p>
+    <w:p>
+      <w:pPr>
+        <w:pStyle w:val="Caption"/>
+        <w:jc w:val="center"/>
+        <w:rPr>
+          <w:color w:val="auto"/>
+        </w:rPr>
+      </w:pPr>
+      <w:r>
+        <w:rPr>
+          <w:color w:val="auto"/>
+        </w:rPr>
+        <w:t xml:space="preserve">Figure </w:t>
+      </w:r>
+      <w:r>
+        <w:rPr>
+          <w:color w:val="auto"/>
+        </w:rPr>
+        <w:fldChar w:fldCharType="begin"/>
+      </w:r>
+      <w:r>
+        <w:rPr>
+          <w:color w:val="auto"/>
+        </w:rPr>
+        <w:instrText xml:space="preserve"> SEQ Figure \* ARABIC </w:instrText>
+      </w:r>
+      <w:r>
+        <w:rPr>
+          <w:color w:val="auto"/>
+        </w:rPr>
+        <w:fldChar w:fldCharType="separate"/>
+      </w:r>
+      <w:r>
+        <w:rPr>
+          <w:noProof/>
+          <w:color w:val="auto"/>
+        </w:rPr>
+        <w:t>115</w:t>
+      </w:r>
+      <w:r>
+        <w:rPr>
+          <w:color w:val="auto"/>
+        </w:rPr>
+        <w:fldChar w:fldCharType="end"/>
+      </w:r>
+      <w:r>
+        <w:rPr>
+          <w:color w:val="auto"/>
+        </w:rPr>
+        <w:t xml:space="preserve">: Arrange Images </w:t>
+      </w:r>
+      <w:r>
+        <w:rPr>
+          <w:b/>
+          <w:color w:val="auto"/>
+        </w:rPr>
+        <w:t>Exception Flow 2</w:t>
+      </w:r>
     </w:p>
     <w:p/>
     <w:p>
@@ -21556,7 +22144,7 @@
           <w:sz w:val="36"/>
         </w:rPr>
       </w:pPr>
-      <w:bookmarkStart w:id="69" w:name="_Toc474833602"/>
+      <w:bookmarkStart w:id="68" w:name="_Toc474833602"/>
       <w:r>
         <w:rPr>
           <w:rFonts w:ascii="Times New Roman" w:hAnsi="Times New Roman" w:cs="Times New Roman"/>
@@ -21566,7 +22154,7 @@
         <w:lastRenderedPageBreak/>
         <w:t>Manage Language</w:t>
       </w:r>
-      <w:bookmarkEnd w:id="69"/>
+      <w:bookmarkEnd w:id="68"/>
     </w:p>
     <w:p>
       <w:pPr>
@@ -21582,7 +22170,7 @@
           <w:sz w:val="32"/>
         </w:rPr>
       </w:pPr>
-      <w:bookmarkStart w:id="70" w:name="_Toc474833603"/>
+      <w:bookmarkStart w:id="69" w:name="_Toc474833603"/>
       <w:r>
         <w:rPr>
           <w:rFonts w:ascii="Times New Roman" w:hAnsi="Times New Roman" w:cs="Times New Roman"/>
@@ -21591,7 +22179,7 @@
         </w:rPr>
         <w:t>Change Language</w:t>
       </w:r>
-      <w:bookmarkEnd w:id="70"/>
+      <w:bookmarkEnd w:id="69"/>
     </w:p>
     <w:p>
       <w:r>
@@ -21617,7 +22205,7 @@
                     </pic:cNvPicPr>
                   </pic:nvPicPr>
                   <pic:blipFill>
-                    <a:blip r:embed="rId121">
+                    <a:blip r:embed="rId126">
                       <a:extLst>
                         <a:ext uri="{28A0092B-C50C-407E-A947-70E740481C1C}">
                           <a14:useLocalDpi xmlns:a14="http://schemas.microsoft.com/office/drawing/2010/main" val="0"/>
@@ -21664,16 +22252,17 @@
           <w:sz w:val="36"/>
         </w:rPr>
       </w:pPr>
-      <w:bookmarkStart w:id="71" w:name="_Toc474833604"/>
+      <w:bookmarkStart w:id="70" w:name="_Toc474833604"/>
       <w:r>
         <w:rPr>
           <w:rFonts w:ascii="Times New Roman" w:hAnsi="Times New Roman" w:cs="Times New Roman"/>
           <w:color w:val="FF3333"/>
           <w:sz w:val="36"/>
         </w:rPr>
+        <w:lastRenderedPageBreak/>
         <w:t>Manage HomePage</w:t>
       </w:r>
-      <w:bookmarkEnd w:id="71"/>
+      <w:bookmarkEnd w:id="70"/>
     </w:p>
     <w:p>
       <w:pPr>
@@ -21689,7 +22278,7 @@
           <w:sz w:val="32"/>
         </w:rPr>
       </w:pPr>
-      <w:bookmarkStart w:id="72" w:name="_Toc474833605"/>
+      <w:bookmarkStart w:id="71" w:name="_Toc474833605"/>
       <w:r>
         <w:rPr>
           <w:rFonts w:ascii="Times New Roman" w:hAnsi="Times New Roman" w:cs="Times New Roman"/>
@@ -21714,7 +22303,245 @@
         </w:rPr>
         <w:t>Homepage</w:t>
       </w:r>
-      <w:bookmarkEnd w:id="72"/>
+      <w:bookmarkEnd w:id="71"/>
+    </w:p>
+    <w:p>
+      <w:pPr>
+        <w:keepNext/>
+      </w:pPr>
+      <w:r>
+        <w:rPr>
+          <w:noProof/>
+          <w:lang w:eastAsia="en-US"/>
+        </w:rPr>
+        <w:drawing>
+          <wp:inline distT="0" distB="0" distL="0" distR="0" wp14:anchorId="5CA5EB24" wp14:editId="643AA2A3">
+            <wp:extent cx="6096000" cy="3486150"/>
+            <wp:effectExtent l="0" t="0" r="0" b="0"/>
+            <wp:docPr id="119" name="Picture 119"/>
+            <wp:cNvGraphicFramePr>
+              <a:graphicFrameLocks xmlns:a="http://schemas.openxmlformats.org/drawingml/2006/main" noChangeAspect="1"/>
+            </wp:cNvGraphicFramePr>
+            <a:graphic xmlns:a="http://schemas.openxmlformats.org/drawingml/2006/main">
+              <a:graphicData uri="http://schemas.openxmlformats.org/drawingml/2006/picture">
+                <pic:pic xmlns:pic="http://schemas.openxmlformats.org/drawingml/2006/picture">
+                  <pic:nvPicPr>
+                    <pic:cNvPr id="0" name="Picture 6"/>
+                    <pic:cNvPicPr>
+                      <a:picLocks noChangeAspect="1" noChangeArrowheads="1"/>
+                    </pic:cNvPicPr>
+                  </pic:nvPicPr>
+                  <pic:blipFill>
+                    <a:blip r:embed="rId127">
+                      <a:extLst>
+                        <a:ext uri="{28A0092B-C50C-407E-A947-70E740481C1C}">
+                          <a14:useLocalDpi xmlns:a14="http://schemas.microsoft.com/office/drawing/2010/main" val="0"/>
+                        </a:ext>
+                      </a:extLst>
+                    </a:blip>
+                    <a:srcRect/>
+                    <a:stretch>
+                      <a:fillRect/>
+                    </a:stretch>
+                  </pic:blipFill>
+                  <pic:spPr bwMode="auto">
+                    <a:xfrm>
+                      <a:off x="0" y="0"/>
+                      <a:ext cx="6096000" cy="3486150"/>
+                    </a:xfrm>
+                    <a:prstGeom prst="rect">
+                      <a:avLst/>
+                    </a:prstGeom>
+                    <a:noFill/>
+                    <a:ln>
+                      <a:noFill/>
+                    </a:ln>
+                  </pic:spPr>
+                </pic:pic>
+              </a:graphicData>
+            </a:graphic>
+          </wp:inline>
+        </w:drawing>
+      </w:r>
+    </w:p>
+    <w:p>
+      <w:pPr>
+        <w:pStyle w:val="Caption"/>
+        <w:jc w:val="center"/>
+        <w:rPr>
+          <w:b/>
+          <w:color w:val="auto"/>
+        </w:rPr>
+      </w:pPr>
+      <w:r>
+        <w:rPr>
+          <w:color w:val="auto"/>
+        </w:rPr>
+        <w:t xml:space="preserve">Figure </w:t>
+      </w:r>
+      <w:r>
+        <w:rPr>
+          <w:color w:val="auto"/>
+        </w:rPr>
+        <w:fldChar w:fldCharType="begin"/>
+      </w:r>
+      <w:r>
+        <w:rPr>
+          <w:color w:val="auto"/>
+        </w:rPr>
+        <w:instrText xml:space="preserve"> SEQ Figure \* ARABIC </w:instrText>
+      </w:r>
+      <w:r>
+        <w:rPr>
+          <w:color w:val="auto"/>
+        </w:rPr>
+        <w:fldChar w:fldCharType="separate"/>
+      </w:r>
+      <w:r>
+        <w:rPr>
+          <w:noProof/>
+          <w:color w:val="auto"/>
+        </w:rPr>
+        <w:t>116</w:t>
+      </w:r>
+      <w:r>
+        <w:rPr>
+          <w:color w:val="auto"/>
+        </w:rPr>
+        <w:fldChar w:fldCharType="end"/>
+      </w:r>
+      <w:r>
+        <w:rPr>
+          <w:color w:val="auto"/>
+        </w:rPr>
+        <w:t xml:space="preserve">: Add Homepage </w:t>
+      </w:r>
+      <w:r>
+        <w:rPr>
+          <w:b/>
+          <w:color w:val="auto"/>
+        </w:rPr>
+        <w:t>Basic Flow</w:t>
+      </w:r>
+    </w:p>
+    <w:p>
+      <w:pPr>
+        <w:keepNext/>
+      </w:pPr>
+      <w:r>
+        <w:rPr>
+          <w:noProof/>
+          <w:lang w:eastAsia="en-US"/>
+        </w:rPr>
+        <w:lastRenderedPageBreak/>
+        <w:drawing>
+          <wp:inline distT="0" distB="0" distL="0" distR="0" wp14:anchorId="2A03E7E0" wp14:editId="72E335D8">
+            <wp:extent cx="6353175" cy="5343525"/>
+            <wp:effectExtent l="0" t="0" r="0" b="0"/>
+            <wp:docPr id="120" name="Picture 120"/>
+            <wp:cNvGraphicFramePr>
+              <a:graphicFrameLocks xmlns:a="http://schemas.openxmlformats.org/drawingml/2006/main" noChangeAspect="1"/>
+            </wp:cNvGraphicFramePr>
+            <a:graphic xmlns:a="http://schemas.openxmlformats.org/drawingml/2006/main">
+              <a:graphicData uri="http://schemas.openxmlformats.org/drawingml/2006/picture">
+                <pic:pic xmlns:pic="http://schemas.openxmlformats.org/drawingml/2006/picture">
+                  <pic:nvPicPr>
+                    <pic:cNvPr id="0" name="Picture 7"/>
+                    <pic:cNvPicPr>
+                      <a:picLocks noChangeAspect="1" noChangeArrowheads="1"/>
+                    </pic:cNvPicPr>
+                  </pic:nvPicPr>
+                  <pic:blipFill>
+                    <a:blip r:embed="rId128">
+                      <a:extLst>
+                        <a:ext uri="{28A0092B-C50C-407E-A947-70E740481C1C}">
+                          <a14:useLocalDpi xmlns:a14="http://schemas.microsoft.com/office/drawing/2010/main" val="0"/>
+                        </a:ext>
+                      </a:extLst>
+                    </a:blip>
+                    <a:srcRect/>
+                    <a:stretch>
+                      <a:fillRect/>
+                    </a:stretch>
+                  </pic:blipFill>
+                  <pic:spPr bwMode="auto">
+                    <a:xfrm>
+                      <a:off x="0" y="0"/>
+                      <a:ext cx="6353175" cy="5343525"/>
+                    </a:xfrm>
+                    <a:prstGeom prst="rect">
+                      <a:avLst/>
+                    </a:prstGeom>
+                    <a:noFill/>
+                    <a:ln>
+                      <a:noFill/>
+                    </a:ln>
+                  </pic:spPr>
+                </pic:pic>
+              </a:graphicData>
+            </a:graphic>
+          </wp:inline>
+        </w:drawing>
+      </w:r>
+    </w:p>
+    <w:p>
+      <w:pPr>
+        <w:pStyle w:val="Caption"/>
+        <w:jc w:val="center"/>
+        <w:rPr>
+          <w:color w:val="auto"/>
+        </w:rPr>
+      </w:pPr>
+      <w:r>
+        <w:rPr>
+          <w:color w:val="auto"/>
+        </w:rPr>
+        <w:t xml:space="preserve">Figure </w:t>
+      </w:r>
+      <w:r>
+        <w:rPr>
+          <w:color w:val="auto"/>
+        </w:rPr>
+        <w:fldChar w:fldCharType="begin"/>
+      </w:r>
+      <w:r>
+        <w:rPr>
+          <w:color w:val="auto"/>
+        </w:rPr>
+        <w:instrText xml:space="preserve"> SEQ Figure \* ARABIC </w:instrText>
+      </w:r>
+      <w:r>
+        <w:rPr>
+          <w:color w:val="auto"/>
+        </w:rPr>
+        <w:fldChar w:fldCharType="separate"/>
+      </w:r>
+      <w:r>
+        <w:rPr>
+          <w:noProof/>
+          <w:color w:val="auto"/>
+        </w:rPr>
+        <w:t>117</w:t>
+      </w:r>
+      <w:r>
+        <w:rPr>
+          <w:color w:val="auto"/>
+        </w:rPr>
+        <w:fldChar w:fldCharType="end"/>
+      </w:r>
+      <w:r>
+        <w:rPr>
+          <w:color w:val="auto"/>
+        </w:rPr>
+        <w:t xml:space="preserve">: Add Homepage </w:t>
+      </w:r>
+      <w:r>
+        <w:rPr>
+          <w:b/>
+          <w:color w:val="auto"/>
+        </w:rPr>
+        <w:t>Exception Flow</w:t>
+      </w:r>
     </w:p>
     <w:p>
       <w:pPr>
@@ -21730,13 +22557,14 @@
           <w:sz w:val="32"/>
         </w:rPr>
       </w:pPr>
-      <w:bookmarkStart w:id="73" w:name="_Toc474833606"/>
+      <w:bookmarkStart w:id="72" w:name="_Toc474833606"/>
       <w:r>
         <w:rPr>
           <w:rFonts w:ascii="Times New Roman" w:hAnsi="Times New Roman" w:cs="Times New Roman"/>
           <w:color w:val="FF3333"/>
           <w:sz w:val="32"/>
         </w:rPr>
+        <w:lastRenderedPageBreak/>
         <w:t>Edit</w:t>
       </w:r>
       <w:r>
@@ -21755,7 +22583,246 @@
         </w:rPr>
         <w:t>Homepage</w:t>
       </w:r>
-      <w:bookmarkEnd w:id="73"/>
+      <w:bookmarkEnd w:id="72"/>
+    </w:p>
+    <w:p>
+      <w:pPr>
+        <w:keepNext/>
+      </w:pPr>
+      <w:r>
+        <w:rPr>
+          <w:noProof/>
+          <w:lang w:eastAsia="en-US"/>
+        </w:rPr>
+        <w:drawing>
+          <wp:inline distT="0" distB="0" distL="0" distR="0" wp14:anchorId="705CD1DC" wp14:editId="33EBE2A7">
+            <wp:extent cx="6267450" cy="4533900"/>
+            <wp:effectExtent l="0" t="0" r="0" b="0"/>
+            <wp:docPr id="121" name="Picture 121"/>
+            <wp:cNvGraphicFramePr>
+              <a:graphicFrameLocks xmlns:a="http://schemas.openxmlformats.org/drawingml/2006/main" noChangeAspect="1"/>
+            </wp:cNvGraphicFramePr>
+            <a:graphic xmlns:a="http://schemas.openxmlformats.org/drawingml/2006/main">
+              <a:graphicData uri="http://schemas.openxmlformats.org/drawingml/2006/picture">
+                <pic:pic xmlns:pic="http://schemas.openxmlformats.org/drawingml/2006/picture">
+                  <pic:nvPicPr>
+                    <pic:cNvPr id="0" name="Picture 8"/>
+                    <pic:cNvPicPr>
+                      <a:picLocks noChangeAspect="1" noChangeArrowheads="1"/>
+                    </pic:cNvPicPr>
+                  </pic:nvPicPr>
+                  <pic:blipFill>
+                    <a:blip r:embed="rId129">
+                      <a:extLst>
+                        <a:ext uri="{28A0092B-C50C-407E-A947-70E740481C1C}">
+                          <a14:useLocalDpi xmlns:a14="http://schemas.microsoft.com/office/drawing/2010/main" val="0"/>
+                        </a:ext>
+                      </a:extLst>
+                    </a:blip>
+                    <a:srcRect/>
+                    <a:stretch>
+                      <a:fillRect/>
+                    </a:stretch>
+                  </pic:blipFill>
+                  <pic:spPr bwMode="auto">
+                    <a:xfrm>
+                      <a:off x="0" y="0"/>
+                      <a:ext cx="6275387" cy="4539642"/>
+                    </a:xfrm>
+                    <a:prstGeom prst="rect">
+                      <a:avLst/>
+                    </a:prstGeom>
+                    <a:noFill/>
+                    <a:ln>
+                      <a:noFill/>
+                    </a:ln>
+                  </pic:spPr>
+                </pic:pic>
+              </a:graphicData>
+            </a:graphic>
+          </wp:inline>
+        </w:drawing>
+      </w:r>
+    </w:p>
+    <w:p>
+      <w:pPr>
+        <w:pStyle w:val="Caption"/>
+        <w:jc w:val="center"/>
+        <w:rPr>
+          <w:b/>
+          <w:color w:val="auto"/>
+        </w:rPr>
+      </w:pPr>
+      <w:r>
+        <w:rPr>
+          <w:color w:val="auto"/>
+        </w:rPr>
+        <w:t xml:space="preserve">Figure </w:t>
+      </w:r>
+      <w:r>
+        <w:rPr>
+          <w:color w:val="auto"/>
+        </w:rPr>
+        <w:fldChar w:fldCharType="begin"/>
+      </w:r>
+      <w:r>
+        <w:rPr>
+          <w:color w:val="auto"/>
+        </w:rPr>
+        <w:instrText xml:space="preserve"> SEQ Figure \* ARABIC </w:instrText>
+      </w:r>
+      <w:r>
+        <w:rPr>
+          <w:color w:val="auto"/>
+        </w:rPr>
+        <w:fldChar w:fldCharType="separate"/>
+      </w:r>
+      <w:r>
+        <w:rPr>
+          <w:noProof/>
+          <w:color w:val="auto"/>
+        </w:rPr>
+        <w:t>118</w:t>
+      </w:r>
+      <w:r>
+        <w:rPr>
+          <w:color w:val="auto"/>
+        </w:rPr>
+        <w:fldChar w:fldCharType="end"/>
+      </w:r>
+      <w:r>
+        <w:rPr>
+          <w:color w:val="auto"/>
+        </w:rPr>
+        <w:t xml:space="preserve">: Edit Homepage </w:t>
+      </w:r>
+      <w:r>
+        <w:rPr>
+          <w:b/>
+          <w:color w:val="auto"/>
+        </w:rPr>
+        <w:t>Basic Flow</w:t>
+      </w:r>
+    </w:p>
+    <w:p/>
+    <w:p>
+      <w:pPr>
+        <w:keepNext/>
+      </w:pPr>
+      <w:r>
+        <w:rPr>
+          <w:noProof/>
+          <w:lang w:eastAsia="en-US"/>
+        </w:rPr>
+        <w:lastRenderedPageBreak/>
+        <w:drawing>
+          <wp:inline distT="0" distB="0" distL="0" distR="0" wp14:anchorId="742D2DB1" wp14:editId="043EE56D">
+            <wp:extent cx="6381750" cy="4752975"/>
+            <wp:effectExtent l="0" t="0" r="0" b="0"/>
+            <wp:docPr id="122" name="Picture 122"/>
+            <wp:cNvGraphicFramePr>
+              <a:graphicFrameLocks xmlns:a="http://schemas.openxmlformats.org/drawingml/2006/main" noChangeAspect="1"/>
+            </wp:cNvGraphicFramePr>
+            <a:graphic xmlns:a="http://schemas.openxmlformats.org/drawingml/2006/main">
+              <a:graphicData uri="http://schemas.openxmlformats.org/drawingml/2006/picture">
+                <pic:pic xmlns:pic="http://schemas.openxmlformats.org/drawingml/2006/picture">
+                  <pic:nvPicPr>
+                    <pic:cNvPr id="0" name="Picture 9"/>
+                    <pic:cNvPicPr>
+                      <a:picLocks noChangeAspect="1" noChangeArrowheads="1"/>
+                    </pic:cNvPicPr>
+                  </pic:nvPicPr>
+                  <pic:blipFill>
+                    <a:blip r:embed="rId130">
+                      <a:extLst>
+                        <a:ext uri="{28A0092B-C50C-407E-A947-70E740481C1C}">
+                          <a14:useLocalDpi xmlns:a14="http://schemas.microsoft.com/office/drawing/2010/main" val="0"/>
+                        </a:ext>
+                      </a:extLst>
+                    </a:blip>
+                    <a:srcRect/>
+                    <a:stretch>
+                      <a:fillRect/>
+                    </a:stretch>
+                  </pic:blipFill>
+                  <pic:spPr bwMode="auto">
+                    <a:xfrm>
+                      <a:off x="0" y="0"/>
+                      <a:ext cx="6381750" cy="4752975"/>
+                    </a:xfrm>
+                    <a:prstGeom prst="rect">
+                      <a:avLst/>
+                    </a:prstGeom>
+                    <a:noFill/>
+                    <a:ln>
+                      <a:noFill/>
+                    </a:ln>
+                  </pic:spPr>
+                </pic:pic>
+              </a:graphicData>
+            </a:graphic>
+          </wp:inline>
+        </w:drawing>
+      </w:r>
+    </w:p>
+    <w:p>
+      <w:pPr>
+        <w:pStyle w:val="Caption"/>
+        <w:jc w:val="center"/>
+        <w:rPr>
+          <w:color w:val="auto"/>
+        </w:rPr>
+      </w:pPr>
+      <w:r>
+        <w:rPr>
+          <w:color w:val="auto"/>
+        </w:rPr>
+        <w:t xml:space="preserve">Figure </w:t>
+      </w:r>
+      <w:r>
+        <w:rPr>
+          <w:color w:val="auto"/>
+        </w:rPr>
+        <w:fldChar w:fldCharType="begin"/>
+      </w:r>
+      <w:r>
+        <w:rPr>
+          <w:color w:val="auto"/>
+        </w:rPr>
+        <w:instrText xml:space="preserve"> SEQ Figure \* ARABIC </w:instrText>
+      </w:r>
+      <w:r>
+        <w:rPr>
+          <w:color w:val="auto"/>
+        </w:rPr>
+        <w:fldChar w:fldCharType="separate"/>
+      </w:r>
+      <w:r>
+        <w:rPr>
+          <w:noProof/>
+          <w:color w:val="auto"/>
+        </w:rPr>
+        <w:t>119</w:t>
+      </w:r>
+      <w:r>
+        <w:rPr>
+          <w:color w:val="auto"/>
+        </w:rPr>
+        <w:fldChar w:fldCharType="end"/>
+      </w:r>
+      <w:r>
+        <w:rPr>
+          <w:color w:val="auto"/>
+        </w:rPr>
+        <w:t xml:space="preserve">: Edit Homepage </w:t>
+      </w:r>
+      <w:r>
+        <w:rPr>
+          <w:b/>
+          <w:color w:val="auto"/>
+        </w:rPr>
+        <w:t>Exception Flow</w:t>
+      </w:r>
     </w:p>
     <w:p>
       <w:pPr>
@@ -21771,13 +22838,14 @@
           <w:sz w:val="32"/>
         </w:rPr>
       </w:pPr>
-      <w:bookmarkStart w:id="74" w:name="_Toc474833607"/>
+      <w:bookmarkStart w:id="73" w:name="_Toc474833607"/>
       <w:r>
         <w:rPr>
           <w:rFonts w:ascii="Times New Roman" w:hAnsi="Times New Roman" w:cs="Times New Roman"/>
           <w:color w:val="FF3333"/>
           <w:sz w:val="32"/>
         </w:rPr>
+        <w:lastRenderedPageBreak/>
         <w:t>Delete</w:t>
       </w:r>
       <w:r>
@@ -21796,7 +22864,248 @@
         </w:rPr>
         <w:t>Homepage</w:t>
       </w:r>
+      <w:bookmarkEnd w:id="73"/>
+    </w:p>
+    <w:p>
+      <w:pPr>
+        <w:keepNext/>
+      </w:pPr>
+      <w:r>
+        <w:rPr>
+          <w:noProof/>
+          <w:lang w:eastAsia="en-US"/>
+        </w:rPr>
+        <w:drawing>
+          <wp:inline distT="0" distB="0" distL="0" distR="0" wp14:anchorId="3A6F0E12" wp14:editId="517B95DD">
+            <wp:extent cx="6219825" cy="3905250"/>
+            <wp:effectExtent l="0" t="0" r="0" b="0"/>
+            <wp:docPr id="123" name="Picture 123"/>
+            <wp:cNvGraphicFramePr>
+              <a:graphicFrameLocks xmlns:a="http://schemas.openxmlformats.org/drawingml/2006/main" noChangeAspect="1"/>
+            </wp:cNvGraphicFramePr>
+            <a:graphic xmlns:a="http://schemas.openxmlformats.org/drawingml/2006/main">
+              <a:graphicData uri="http://schemas.openxmlformats.org/drawingml/2006/picture">
+                <pic:pic xmlns:pic="http://schemas.openxmlformats.org/drawingml/2006/picture">
+                  <pic:nvPicPr>
+                    <pic:cNvPr id="0" name="Picture 10"/>
+                    <pic:cNvPicPr>
+                      <a:picLocks noChangeAspect="1" noChangeArrowheads="1"/>
+                    </pic:cNvPicPr>
+                  </pic:nvPicPr>
+                  <pic:blipFill>
+                    <a:blip r:embed="rId131">
+                      <a:extLst>
+                        <a:ext uri="{28A0092B-C50C-407E-A947-70E740481C1C}">
+                          <a14:useLocalDpi xmlns:a14="http://schemas.microsoft.com/office/drawing/2010/main" val="0"/>
+                        </a:ext>
+                      </a:extLst>
+                    </a:blip>
+                    <a:srcRect/>
+                    <a:stretch>
+                      <a:fillRect/>
+                    </a:stretch>
+                  </pic:blipFill>
+                  <pic:spPr bwMode="auto">
+                    <a:xfrm>
+                      <a:off x="0" y="0"/>
+                      <a:ext cx="6219825" cy="3905250"/>
+                    </a:xfrm>
+                    <a:prstGeom prst="rect">
+                      <a:avLst/>
+                    </a:prstGeom>
+                    <a:noFill/>
+                    <a:ln>
+                      <a:noFill/>
+                    </a:ln>
+                  </pic:spPr>
+                </pic:pic>
+              </a:graphicData>
+            </a:graphic>
+          </wp:inline>
+        </w:drawing>
+      </w:r>
+    </w:p>
+    <w:p>
+      <w:pPr>
+        <w:pStyle w:val="Caption"/>
+        <w:jc w:val="center"/>
+        <w:rPr>
+          <w:b/>
+          <w:color w:val="auto"/>
+        </w:rPr>
+      </w:pPr>
+      <w:r>
+        <w:rPr>
+          <w:color w:val="auto"/>
+        </w:rPr>
+        <w:t xml:space="preserve">Figure </w:t>
+      </w:r>
+      <w:r>
+        <w:rPr>
+          <w:color w:val="auto"/>
+        </w:rPr>
+        <w:fldChar w:fldCharType="begin"/>
+      </w:r>
+      <w:r>
+        <w:rPr>
+          <w:color w:val="auto"/>
+        </w:rPr>
+        <w:instrText xml:space="preserve"> SEQ Figure \* ARABIC </w:instrText>
+      </w:r>
+      <w:r>
+        <w:rPr>
+          <w:color w:val="auto"/>
+        </w:rPr>
+        <w:fldChar w:fldCharType="separate"/>
+      </w:r>
+      <w:r>
+        <w:rPr>
+          <w:noProof/>
+          <w:color w:val="auto"/>
+        </w:rPr>
+        <w:t>120</w:t>
+      </w:r>
+      <w:r>
+        <w:rPr>
+          <w:color w:val="auto"/>
+        </w:rPr>
+        <w:fldChar w:fldCharType="end"/>
+      </w:r>
+      <w:r>
+        <w:rPr>
+          <w:color w:val="auto"/>
+        </w:rPr>
+        <w:t xml:space="preserve">: Delete Homepage </w:t>
+      </w:r>
+      <w:r>
+        <w:rPr>
+          <w:b/>
+          <w:color w:val="auto"/>
+        </w:rPr>
+        <w:t>Basic Flow</w:t>
+      </w:r>
+    </w:p>
+    <w:p/>
+    <w:p>
+      <w:pPr>
+        <w:keepNext/>
+      </w:pPr>
+      <w:bookmarkStart w:id="74" w:name="_GoBack"/>
+      <w:r>
+        <w:rPr>
+          <w:noProof/>
+          <w:lang w:eastAsia="en-US"/>
+        </w:rPr>
+        <w:lastRenderedPageBreak/>
+        <w:drawing>
+          <wp:inline distT="0" distB="0" distL="0" distR="0" wp14:anchorId="13231CE3" wp14:editId="4517DA46">
+            <wp:extent cx="6353175" cy="4686300"/>
+            <wp:effectExtent l="0" t="0" r="0" b="0"/>
+            <wp:docPr id="124" name="Picture 124"/>
+            <wp:cNvGraphicFramePr>
+              <a:graphicFrameLocks xmlns:a="http://schemas.openxmlformats.org/drawingml/2006/main" noChangeAspect="1"/>
+            </wp:cNvGraphicFramePr>
+            <a:graphic xmlns:a="http://schemas.openxmlformats.org/drawingml/2006/main">
+              <a:graphicData uri="http://schemas.openxmlformats.org/drawingml/2006/picture">
+                <pic:pic xmlns:pic="http://schemas.openxmlformats.org/drawingml/2006/picture">
+                  <pic:nvPicPr>
+                    <pic:cNvPr id="0" name="Picture 11"/>
+                    <pic:cNvPicPr>
+                      <a:picLocks noChangeAspect="1" noChangeArrowheads="1"/>
+                    </pic:cNvPicPr>
+                  </pic:nvPicPr>
+                  <pic:blipFill>
+                    <a:blip r:embed="rId132">
+                      <a:extLst>
+                        <a:ext uri="{28A0092B-C50C-407E-A947-70E740481C1C}">
+                          <a14:useLocalDpi xmlns:a14="http://schemas.microsoft.com/office/drawing/2010/main" val="0"/>
+                        </a:ext>
+                      </a:extLst>
+                    </a:blip>
+                    <a:srcRect/>
+                    <a:stretch>
+                      <a:fillRect/>
+                    </a:stretch>
+                  </pic:blipFill>
+                  <pic:spPr bwMode="auto">
+                    <a:xfrm>
+                      <a:off x="0" y="0"/>
+                      <a:ext cx="6358872" cy="4690503"/>
+                    </a:xfrm>
+                    <a:prstGeom prst="rect">
+                      <a:avLst/>
+                    </a:prstGeom>
+                    <a:noFill/>
+                    <a:ln>
+                      <a:noFill/>
+                    </a:ln>
+                  </pic:spPr>
+                </pic:pic>
+              </a:graphicData>
+            </a:graphic>
+          </wp:inline>
+        </w:drawing>
+      </w:r>
       <w:bookmarkEnd w:id="74"/>
+    </w:p>
+    <w:p>
+      <w:pPr>
+        <w:pStyle w:val="Caption"/>
+        <w:jc w:val="center"/>
+        <w:rPr>
+          <w:color w:val="auto"/>
+        </w:rPr>
+      </w:pPr>
+      <w:r>
+        <w:rPr>
+          <w:color w:val="auto"/>
+        </w:rPr>
+        <w:t xml:space="preserve">Figure </w:t>
+      </w:r>
+      <w:r>
+        <w:rPr>
+          <w:color w:val="auto"/>
+        </w:rPr>
+        <w:fldChar w:fldCharType="begin"/>
+      </w:r>
+      <w:r>
+        <w:rPr>
+          <w:color w:val="auto"/>
+        </w:rPr>
+        <w:instrText xml:space="preserve"> SEQ Figure \* ARABIC </w:instrText>
+      </w:r>
+      <w:r>
+        <w:rPr>
+          <w:color w:val="auto"/>
+        </w:rPr>
+        <w:fldChar w:fldCharType="separate"/>
+      </w:r>
+      <w:r>
+        <w:rPr>
+          <w:noProof/>
+          <w:color w:val="auto"/>
+        </w:rPr>
+        <w:t>121</w:t>
+      </w:r>
+      <w:r>
+        <w:rPr>
+          <w:color w:val="auto"/>
+        </w:rPr>
+        <w:fldChar w:fldCharType="end"/>
+      </w:r>
+      <w:r>
+        <w:rPr>
+          <w:color w:val="auto"/>
+        </w:rPr>
+        <w:t xml:space="preserve">: Delete Homepage </w:t>
+      </w:r>
+      <w:r>
+        <w:rPr>
+          <w:b/>
+          <w:color w:val="auto"/>
+        </w:rPr>
+        <w:t>Exception Flow</w:t>
+      </w:r>
     </w:p>
     <w:p>
       <w:pPr>
@@ -21858,10 +23167,10 @@
     <w:p/>
     <w:p/>
     <w:sectPr>
-      <w:headerReference w:type="default" r:id="rId122"/>
-      <w:footerReference w:type="default" r:id="rId123"/>
-      <w:headerReference w:type="first" r:id="rId124"/>
-      <w:footerReference w:type="first" r:id="rId125"/>
+      <w:headerReference w:type="default" r:id="rId133"/>
+      <w:footerReference w:type="default" r:id="rId134"/>
+      <w:headerReference w:type="first" r:id="rId135"/>
+      <w:footerReference w:type="first" r:id="rId136"/>
       <w:pgSz w:w="12240" w:h="15840"/>
       <w:pgMar w:top="1728" w:right="1800" w:bottom="1440" w:left="1800" w:header="720" w:footer="720" w:gutter="0"/>
       <w:pgNumType w:start="0"/>
@@ -21941,7 +23250,7 @@
             <w:bCs/>
             <w:noProof/>
           </w:rPr>
-          <w:t>98</w:t>
+          <w:t>114</w:t>
         </w:r>
         <w:r>
           <w:rPr>
@@ -26390,7 +27699,7 @@
 </file>
 
 <file path=customXml/itemProps3.xml><?xml version="1.0" encoding="utf-8"?>
-<ds:datastoreItem xmlns:ds="http://schemas.openxmlformats.org/officeDocument/2006/customXml" ds:itemID="{CE7ACB75-7043-44A9-8CFB-3B9E4A8E85E3}">
+<ds:datastoreItem xmlns:ds="http://schemas.openxmlformats.org/officeDocument/2006/customXml" ds:itemID="{70343AAF-6EC1-4293-AA7F-C2D2B420D3B5}">
   <ds:schemaRefs>
     <ds:schemaRef ds:uri="http://schemas.openxmlformats.org/officeDocument/2006/bibliography"/>
   </ds:schemaRefs>

</xml_diff>